<commit_message>
Changed SE to Sfwr Eng to reflect official course code
</commit_message>
<xml_diff>
--- a/Design Document.docx
+++ b/Design Document.docx
@@ -6756,194 +6756,211 @@
       <w:r>
         <w:t xml:space="preserve">The progress bar uses the metaphor of checkpoints to tell users where they are within a certain process in the application. </w:t>
       </w:r>
+      <w:r>
+        <w:t>It</w:t>
+      </w:r>
+      <w:r>
+        <w:t xml:space="preserve"> consists of three different circles, grey, black, and white. Grey circle </w:t>
+      </w:r>
+      <w:r>
+        <w:t>represents</w:t>
+      </w:r>
+      <w:r>
+        <w:t xml:space="preserve"> the steps that the users have completed; </w:t>
+      </w:r>
+      <w:r>
+        <w:t>black circle indicates where the users currently are in the process they are;</w:t>
+      </w:r>
+      <w:r>
+        <w:t xml:space="preserve"> </w:t>
+      </w:r>
+      <w:r>
+        <w:t xml:space="preserve">and white circle represent the steps the users have not </w:t>
+      </w:r>
+      <w:r>
+        <w:t xml:space="preserve">reached. </w:t>
+      </w:r>
+      <w:r>
+        <w:t xml:space="preserve">The progress bar </w:t>
+      </w:r>
+      <w:r>
+        <w:t>provides</w:t>
+      </w:r>
+      <w:r>
+        <w:t xml:space="preserve"> feedback to the users.</w:t>
+      </w:r>
+      <w:r>
+        <w:t xml:space="preserve"> It provides users </w:t>
+      </w:r>
+      <w:r>
+        <w:t xml:space="preserve">feedback to </w:t>
+      </w:r>
+      <w:r>
+        <w:t>state of the program and make the result of their actions obvious.</w:t>
+      </w:r>
+      <w:r>
+        <w:t xml:space="preserve"> </w:t>
+      </w:r>
+      <w:r>
+        <w:t>It tells the users total steps for the</w:t>
+      </w:r>
+      <w:r>
+        <w:t xml:space="preserve"> </w:t>
+      </w:r>
+      <w:r>
+        <w:t xml:space="preserve">current </w:t>
+      </w:r>
+      <w:r>
+        <w:t>process</w:t>
+      </w:r>
+      <w:r>
+        <w:t>, how many they have completed, and how many there are left.</w:t>
+      </w:r>
+      <w:r>
+        <w:t xml:space="preserve"> </w:t>
+      </w:r>
+      <w:r>
+        <w:t>A successful action will move them forward</w:t>
+      </w:r>
+      <w:r>
+        <w:t xml:space="preserve"> in the progress</w:t>
+      </w:r>
+      <w:r>
+        <w:t xml:space="preserve"> bar</w:t>
+      </w:r>
+      <w:r>
+        <w:t>, whereas unsuccessful ones will not.</w:t>
+      </w:r>
+      <w:r>
+        <w:t xml:space="preserve"> </w:t>
+      </w:r>
+      <w:r>
+        <w:t xml:space="preserve">Standalone pages, such as account balance or transaction history, which do not belong to </w:t>
+      </w:r>
+      <w:r>
+        <w:t>a process, have only one black dot to indicate that.</w:t>
+      </w:r>
+    </w:p>
+    <w:p>
+      <w:pPr>
+        <w:pStyle w:val="Heading1"/>
+      </w:pPr>
+      <w:r>
+        <w:lastRenderedPageBreak/>
+        <w:t>The Use of Colour</w:t>
+      </w:r>
+    </w:p>
+    <w:p>
+      <w:pPr>
+        <w:jc w:val="both"/>
+      </w:pPr>
+      <w:r>
+        <w:t>The ATM interface consists primarily of black and white, except for the occasional spot of red</w:t>
+      </w:r>
+      <w:r>
+        <w:t>, yellow, and green</w:t>
+      </w:r>
+      <w:r>
+        <w:t>.</w:t>
+      </w:r>
+      <w:r>
+        <w:t xml:space="preserve"> The </w:t>
+      </w:r>
+      <w:r>
+        <w:t>above-mentioned</w:t>
+      </w:r>
+      <w:r>
+        <w:t xml:space="preserve"> colors are added to the number pad to help users better distinguish between the three functional keys</w:t>
+      </w:r>
+      <w:r>
+        <w:t>, enter, clear, and delete</w:t>
+      </w:r>
+      <w:r>
+        <w:t>.</w:t>
+      </w:r>
+      <w:r>
+        <w:t xml:space="preserve"> </w:t>
+      </w:r>
+      <w:r>
+        <w:t>The lack of color</w:t>
+      </w:r>
+      <w:r>
+        <w:t xml:space="preserve"> was intentional as adding </w:t>
+      </w:r>
+      <w:r>
+        <w:t xml:space="preserve">additional </w:t>
+      </w:r>
+      <w:r>
+        <w:t xml:space="preserve">colour would not enhance the usability of the software; rather, in general, it would only serve a stylistic </w:t>
+      </w:r>
+      <w:r>
+        <w:t xml:space="preserve">effect. Instead of adding visual flare, colour was used in this interface to emphasize potentially catastrophic events, such as </w:t>
+      </w:r>
+      <w:r>
+        <w:t>incorrect passcode being entered</w:t>
+      </w:r>
+      <w:r>
+        <w:t>, irreversible transfer</w:t>
+      </w:r>
+      <w:r>
+        <w:t xml:space="preserve"> to another account, or changing an account’s passcode. </w:t>
+      </w:r>
+      <w:r>
+        <w:t>The lack of colour makes these events appear to be more important to the user</w:t>
+      </w:r>
+      <w:r>
+        <w:t>s</w:t>
+      </w:r>
+      <w:r>
+        <w:t xml:space="preserve">, drawing their attention from distractions that may surround them. </w:t>
+      </w:r>
+      <w:r>
+        <w:t xml:space="preserve">Moreover, the lack of colour makes it clear that most tasks preformed at an ATM are </w:t>
+      </w:r>
+      <w:r>
+        <w:t>neutral</w:t>
+      </w:r>
+      <w:r>
+        <w:t xml:space="preserve"> tasks, with little to no emotion attached. </w:t>
+      </w:r>
+    </w:p>
+    <w:p>
+      <w:pPr>
+        <w:pStyle w:val="Heading1"/>
+        <w:jc w:val="both"/>
+      </w:pPr>
+      <w:r>
+        <w:t>Conclusion</w:t>
+      </w:r>
+    </w:p>
+    <w:p>
+      <w:pPr>
+        <w:jc w:val="both"/>
+      </w:pPr>
+      <w:r>
+        <w:t xml:space="preserve">This document describes the ATM bank interface submitted by Zichen Jiang and Kelvin Lin for </w:t>
+      </w:r>
+      <w:proofErr w:type="spellStart"/>
+      <w:r>
+        <w:t>S</w:t>
+      </w:r>
+      <w:r>
+        <w:t>fwr</w:t>
+      </w:r>
+      <w:proofErr w:type="spellEnd"/>
+      <w:r>
+        <w:t xml:space="preserve"> </w:t>
+      </w:r>
+      <w:r>
+        <w:t>E</w:t>
+      </w:r>
       <w:bookmarkStart w:id="20" w:name="_GoBack"/>
       <w:bookmarkEnd w:id="20"/>
       <w:r>
-        <w:t>It</w:t>
-      </w:r>
-      <w:r>
-        <w:t xml:space="preserve"> consists of three different circles, grey, black, and white. Grey circle </w:t>
-      </w:r>
-      <w:r>
-        <w:t>represents</w:t>
-      </w:r>
-      <w:r>
-        <w:t xml:space="preserve"> the steps that the users have completed; </w:t>
-      </w:r>
-      <w:r>
-        <w:t>black circle indicates where the users currently are in the process they are;</w:t>
+        <w:t>ng</w:t>
       </w:r>
       <w:r>
         <w:t xml:space="preserve"> </w:t>
-      </w:r>
-      <w:r>
-        <w:t xml:space="preserve">and white circle represent the steps the users have not </w:t>
-      </w:r>
-      <w:r>
-        <w:t xml:space="preserve">reached. </w:t>
-      </w:r>
-      <w:r>
-        <w:t xml:space="preserve">The progress bar </w:t>
-      </w:r>
-      <w:r>
-        <w:t>provides</w:t>
-      </w:r>
-      <w:r>
-        <w:t xml:space="preserve"> feedback to the users.</w:t>
-      </w:r>
-      <w:r>
-        <w:t xml:space="preserve"> It provides users </w:t>
-      </w:r>
-      <w:r>
-        <w:t xml:space="preserve">feedback to </w:t>
-      </w:r>
-      <w:r>
-        <w:t>state of the program and make the result of their actions obvious.</w:t>
-      </w:r>
-      <w:r>
-        <w:t xml:space="preserve"> </w:t>
-      </w:r>
-      <w:r>
-        <w:t>It tells the users total steps for the</w:t>
-      </w:r>
-      <w:r>
-        <w:t xml:space="preserve"> </w:t>
-      </w:r>
-      <w:r>
-        <w:t xml:space="preserve">current </w:t>
-      </w:r>
-      <w:r>
-        <w:t>process</w:t>
-      </w:r>
-      <w:r>
-        <w:t>, how many they have completed, and how many there are left.</w:t>
-      </w:r>
-      <w:r>
-        <w:t xml:space="preserve"> </w:t>
-      </w:r>
-      <w:r>
-        <w:t>A successful action will move them forward</w:t>
-      </w:r>
-      <w:r>
-        <w:t xml:space="preserve"> in the progress</w:t>
-      </w:r>
-      <w:r>
-        <w:t xml:space="preserve"> bar</w:t>
-      </w:r>
-      <w:r>
-        <w:t>, whereas unsuccessful ones will not.</w:t>
-      </w:r>
-      <w:r>
-        <w:t xml:space="preserve"> </w:t>
-      </w:r>
-      <w:r>
-        <w:t xml:space="preserve">Standalone pages, such as account balance or transaction history, which do not belong to </w:t>
-      </w:r>
-      <w:r>
-        <w:t>a process, have only one black dot to indicate that.</w:t>
-      </w:r>
-    </w:p>
-    <w:p>
-      <w:pPr>
-        <w:pStyle w:val="Heading1"/>
-      </w:pPr>
-      <w:r>
-        <w:lastRenderedPageBreak/>
-        <w:t>The Use of Colour</w:t>
-      </w:r>
-    </w:p>
-    <w:p>
-      <w:pPr>
-        <w:jc w:val="both"/>
-      </w:pPr>
-      <w:r>
-        <w:t>The ATM interface consists primarily of black and white, except for the occasional spot of red</w:t>
-      </w:r>
-      <w:r>
-        <w:t>, yellow, and green</w:t>
-      </w:r>
-      <w:r>
-        <w:t>.</w:t>
-      </w:r>
-      <w:r>
-        <w:t xml:space="preserve"> The </w:t>
-      </w:r>
-      <w:r>
-        <w:t>above-mentioned</w:t>
-      </w:r>
-      <w:r>
-        <w:t xml:space="preserve"> colors are added to the number pad to help users better distinguish between the three functional keys</w:t>
-      </w:r>
-      <w:r>
-        <w:t>, enter, clear, and delete</w:t>
-      </w:r>
-      <w:r>
-        <w:t>.</w:t>
-      </w:r>
-      <w:r>
-        <w:t xml:space="preserve"> </w:t>
-      </w:r>
-      <w:r>
-        <w:t>The lack of color</w:t>
-      </w:r>
-      <w:r>
-        <w:t xml:space="preserve"> was intentional as adding </w:t>
-      </w:r>
-      <w:r>
-        <w:t xml:space="preserve">additional </w:t>
-      </w:r>
-      <w:r>
-        <w:t xml:space="preserve">colour would not enhance the usability of the software; rather, in general, it would only serve a stylistic </w:t>
-      </w:r>
-      <w:r>
-        <w:t xml:space="preserve">effect. Instead of adding visual flare, colour was used in this interface to emphasize potentially catastrophic events, such as </w:t>
-      </w:r>
-      <w:r>
-        <w:t>incorrect passcode being entered</w:t>
-      </w:r>
-      <w:r>
-        <w:t>, irreversible transfer</w:t>
-      </w:r>
-      <w:r>
-        <w:t xml:space="preserve"> to another account, or changing an account’s passcode. </w:t>
-      </w:r>
-      <w:r>
-        <w:t>The lack of colour makes these events appear to be more important to the user</w:t>
-      </w:r>
-      <w:r>
-        <w:t>s</w:t>
-      </w:r>
-      <w:r>
-        <w:t xml:space="preserve">, drawing their attention from distractions that may surround them. </w:t>
-      </w:r>
-      <w:r>
-        <w:t xml:space="preserve">Moreover, the lack of colour makes it clear that most tasks preformed at an ATM are </w:t>
-      </w:r>
-      <w:r>
-        <w:t>neutral</w:t>
-      </w:r>
-      <w:r>
-        <w:t xml:space="preserve"> tasks, with little to no emotion attached. </w:t>
-      </w:r>
-    </w:p>
-    <w:p>
-      <w:pPr>
-        <w:pStyle w:val="Heading1"/>
-        <w:jc w:val="both"/>
-      </w:pPr>
-      <w:r>
-        <w:t>Conclusion</w:t>
-      </w:r>
-    </w:p>
-    <w:p>
-      <w:pPr>
-        <w:jc w:val="both"/>
-      </w:pPr>
-      <w:r>
-        <w:t xml:space="preserve">This document describes the ATM bank interface submitted by Zichen Jiang and Kelvin Lin for </w:t>
-      </w:r>
-      <w:r>
-        <w:t xml:space="preserve">SE </w:t>
       </w:r>
       <w:r>
         <w:t xml:space="preserve">4HC3. </w:t>
@@ -7164,7 +7181,7 @@
       <w:rPr>
         <w:noProof/>
       </w:rPr>
-      <w:t>23</w:t>
+      <w:t>1</w:t>
     </w:r>
     <w:r>
       <w:rPr>
@@ -8430,7 +8447,7 @@
 </file>
 
 <file path=customXml/itemProps1.xml><?xml version="1.0" encoding="utf-8"?>
-<ds:datastoreItem xmlns:ds="http://schemas.openxmlformats.org/officeDocument/2006/customXml" ds:itemID="{347083F1-4E24-42CE-8CB0-952E54C39449}">
+<ds:datastoreItem xmlns:ds="http://schemas.openxmlformats.org/officeDocument/2006/customXml" ds:itemID="{A3AFE3F5-51B0-4470-AC70-DE58847F95DE}">
   <ds:schemaRefs>
     <ds:schemaRef ds:uri="http://schemas.openxmlformats.org/officeDocument/2006/bibliography"/>
   </ds:schemaRefs>

</xml_diff>